<commit_message>
project status week 10
</commit_message>
<xml_diff>
--- a/Admininistration/Tutorial Project Status/Tutorial 9 Project Status.docx
+++ b/Admininistration/Tutorial Project Status/Tutorial 9 Project Status.docx
@@ -393,16 +393,9 @@
             </w:r>
             <w:r>
               <w:rPr>
-                <w:rFonts w:hint="eastAsia"/>
                 <w:lang w:eastAsia="zh-CN"/>
               </w:rPr>
-              <w:t>1</w:t>
-            </w:r>
-            <w:r>
-              <w:rPr>
-                <w:lang w:eastAsia="zh-CN"/>
-              </w:rPr>
-              <w:t>6</w:t>
+              <w:t>30</w:t>
             </w:r>
             <w:r>
               <w:t>/</w:t>
@@ -462,7 +455,7 @@
               <w:t xml:space="preserve"> week </w:t>
             </w:r>
             <w:r>
-              <w:t>7</w:t>
+              <w:t>9</w:t>
             </w:r>
           </w:p>
         </w:tc>
@@ -928,8 +921,13 @@
             <w:tcW w:w="1418" w:type="dxa"/>
           </w:tcPr>
           <w:p>
-            <w:r>
-              <w:t>Xingyu Luan</w:t>
+            <w:proofErr w:type="spellStart"/>
+            <w:r>
+              <w:t>Xingyu</w:t>
+            </w:r>
+            <w:proofErr w:type="spellEnd"/>
+            <w:r>
+              <w:t xml:space="preserve"> Luan</w:t>
             </w:r>
           </w:p>
         </w:tc>
@@ -1228,7 +1226,15 @@
           </w:tcPr>
           <w:p>
             <w:r>
-              <w:t>Yifan Wu, Xingyu Luan</w:t>
+              <w:t xml:space="preserve">Yifan Wu, </w:t>
+            </w:r>
+            <w:proofErr w:type="spellStart"/>
+            <w:r>
+              <w:t>Xingyu</w:t>
+            </w:r>
+            <w:proofErr w:type="spellEnd"/>
+            <w:r>
+              <w:t xml:space="preserve"> Luan</w:t>
             </w:r>
           </w:p>
         </w:tc>
@@ -1292,7 +1298,6 @@
           <w:p>
             <w:pPr>
               <w:rPr>
-                <w:rFonts w:hint="eastAsia"/>
                 <w:lang w:val="en-US" w:eastAsia="zh-CN"/>
               </w:rPr>
             </w:pPr>
@@ -5461,7 +5466,7 @@
       </w:tcPr>
     </w:tblStylePr>
   </w:style>
-  <w:style w:type="table" w:styleId="ListTable7Colorful-Accent3">
+  <w:style w:type="table" w:styleId="ListTable7ColourfulAccent3">
     <w:name w:val="List Table 7 Colorful Accent 3"/>
     <w:basedOn w:val="TableNormal"/>
     <w:uiPriority w:val="52"/>
@@ -5655,7 +5660,7 @@
       </w:tcPr>
     </w:tblStylePr>
   </w:style>
-  <w:style w:type="table" w:styleId="ListTable7Colorful-Accent4">
+  <w:style w:type="table" w:styleId="ListTable7ColourfulAccent4">
     <w:name w:val="List Table 7 Colorful Accent 4"/>
     <w:basedOn w:val="TableNormal"/>
     <w:uiPriority w:val="52"/>
@@ -5775,7 +5780,7 @@
       </w:tcPr>
     </w:tblStylePr>
   </w:style>
-  <w:style w:type="table" w:styleId="ListTable7Colorful-Accent1">
+  <w:style w:type="table" w:styleId="ListTable7ColourfulAccent1">
     <w:name w:val="List Table 7 Colorful Accent 1"/>
     <w:basedOn w:val="TableNormal"/>
     <w:uiPriority w:val="52"/>
@@ -5895,7 +5900,7 @@
       </w:tcPr>
     </w:tblStylePr>
   </w:style>
-  <w:style w:type="table" w:styleId="ListTable6Colorful-Accent4">
+  <w:style w:type="table" w:styleId="ListTable6ColourfulAccent4">
     <w:name w:val="List Table 6 Colorful Accent 4"/>
     <w:basedOn w:val="TableNormal"/>
     <w:uiPriority w:val="51"/>
@@ -6463,6 +6468,21 @@
 </file>
 
 <file path=customXml/item2.xml><?xml version="1.0" encoding="utf-8"?>
+<?mso-contentType ?>
+<FormTemplates xmlns="http://schemas.microsoft.com/sharepoint/v3/contenttype/forms">
+  <Display>DocumentLibraryForm</Display>
+  <Edit>DocumentLibraryForm</Edit>
+  <New>DocumentLibraryForm</New>
+</FormTemplates>
+</file>
+
+<file path=customXml/item3.xml><?xml version="1.0" encoding="utf-8"?>
+<p:properties xmlns:p="http://schemas.microsoft.com/office/2006/metadata/properties" xmlns:xsi="http://www.w3.org/2001/XMLSchema-instance" xmlns:pc="http://schemas.microsoft.com/office/infopath/2007/PartnerControls">
+  <documentManagement/>
+</p:properties>
+</file>
+
+<file path=customXml/item4.xml><?xml version="1.0" encoding="utf-8"?>
 <ct:contentTypeSchema xmlns:ct="http://schemas.microsoft.com/office/2006/metadata/contentType" xmlns:ma="http://schemas.microsoft.com/office/2006/metadata/properties/metaAttributes" ct:_="" ma:_="" ma:contentTypeName="Document" ma:contentTypeID="0x010100A69A3DA97A81214880CE60EB934C1D87" ma:contentTypeVersion="12" ma:contentTypeDescription="Create a new document." ma:contentTypeScope="" ma:versionID="e8939f68601b103c1dc934daa3e73943">
   <xsd:schema xmlns:xsd="http://www.w3.org/2001/XMLSchema" xmlns:xs="http://www.w3.org/2001/XMLSchema" xmlns:p="http://schemas.microsoft.com/office/2006/metadata/properties" xmlns:ns2="39e15ce2-c4f1-48f0-96e6-aba07bb3c5b3" xmlns:ns3="979f9313-9035-4a36-a79e-131bc1f41e78" targetNamespace="http://schemas.microsoft.com/office/2006/metadata/properties" ma:root="true" ma:fieldsID="786a23d8f51393d7375988a625fdcce8" ns2:_="" ns3:_="">
     <xsd:import namespace="39e15ce2-c4f1-48f0-96e6-aba07bb3c5b3"/>
@@ -6679,21 +6699,6 @@
 </ct:contentTypeSchema>
 </file>
 
-<file path=customXml/item3.xml><?xml version="1.0" encoding="utf-8"?>
-<p:properties xmlns:p="http://schemas.microsoft.com/office/2006/metadata/properties" xmlns:xsi="http://www.w3.org/2001/XMLSchema-instance" xmlns:pc="http://schemas.microsoft.com/office/infopath/2007/PartnerControls">
-  <documentManagement/>
-</p:properties>
-</file>
-
-<file path=customXml/item4.xml><?xml version="1.0" encoding="utf-8"?>
-<?mso-contentType ?>
-<FormTemplates xmlns="http://schemas.microsoft.com/sharepoint/v3/contenttype/forms">
-  <Display>DocumentLibraryForm</Display>
-  <Edit>DocumentLibraryForm</Edit>
-  <New>DocumentLibraryForm</New>
-</FormTemplates>
-</file>
-
 <file path=customXml/itemProps1.xml><?xml version="1.0" encoding="utf-8"?>
 <ds:datastoreItem xmlns:ds="http://schemas.openxmlformats.org/officeDocument/2006/customXml" ds:itemID="{CBD22F12-2BEE-384F-B04C-498DF2DF8C9C}">
   <ds:schemaRefs>
@@ -6703,6 +6708,23 @@
 </file>
 
 <file path=customXml/itemProps2.xml><?xml version="1.0" encoding="utf-8"?>
+<ds:datastoreItem xmlns:ds="http://schemas.openxmlformats.org/officeDocument/2006/customXml" ds:itemID="{BF3E1FCC-0FF7-4C46-A1C1-4A9F98809324}">
+  <ds:schemaRefs>
+    <ds:schemaRef ds:uri="http://schemas.microsoft.com/sharepoint/v3/contenttype/forms"/>
+  </ds:schemaRefs>
+</ds:datastoreItem>
+</file>
+
+<file path=customXml/itemProps3.xml><?xml version="1.0" encoding="utf-8"?>
+<ds:datastoreItem xmlns:ds="http://schemas.openxmlformats.org/officeDocument/2006/customXml" ds:itemID="{7CCB0256-7793-4B93-B552-96F9B8E61DF3}">
+  <ds:schemaRefs>
+    <ds:schemaRef ds:uri="http://schemas.microsoft.com/office/2006/metadata/properties"/>
+    <ds:schemaRef ds:uri="http://schemas.microsoft.com/office/infopath/2007/PartnerControls"/>
+  </ds:schemaRefs>
+</ds:datastoreItem>
+</file>
+
+<file path=customXml/itemProps4.xml><?xml version="1.0" encoding="utf-8"?>
 <ds:datastoreItem xmlns:ds="http://schemas.openxmlformats.org/officeDocument/2006/customXml" ds:itemID="{12F04E3E-5943-457F-87A3-DAF18B702BF3}">
   <ds:schemaRefs>
     <ds:schemaRef ds:uri="http://schemas.microsoft.com/office/2006/metadata/contentType"/>
@@ -6719,21 +6741,4 @@
     <ds:schemaRef ds:uri="http://schemas.microsoft.com/internal/obd"/>
   </ds:schemaRefs>
 </ds:datastoreItem>
-</file>
-
-<file path=customXml/itemProps3.xml><?xml version="1.0" encoding="utf-8"?>
-<ds:datastoreItem xmlns:ds="http://schemas.openxmlformats.org/officeDocument/2006/customXml" ds:itemID="{7CCB0256-7793-4B93-B552-96F9B8E61DF3}">
-  <ds:schemaRefs>
-    <ds:schemaRef ds:uri="http://schemas.microsoft.com/office/2006/metadata/properties"/>
-    <ds:schemaRef ds:uri="http://schemas.microsoft.com/office/infopath/2007/PartnerControls"/>
-  </ds:schemaRefs>
-</ds:datastoreItem>
-</file>
-
-<file path=customXml/itemProps4.xml><?xml version="1.0" encoding="utf-8"?>
-<ds:datastoreItem xmlns:ds="http://schemas.openxmlformats.org/officeDocument/2006/customXml" ds:itemID="{BF3E1FCC-0FF7-4C46-A1C1-4A9F98809324}">
-  <ds:schemaRefs>
-    <ds:schemaRef ds:uri="http://schemas.microsoft.com/sharepoint/v3/contenttype/forms"/>
-  </ds:schemaRefs>
-</ds:datastoreItem>
 </file>
</xml_diff>